<commit_message>
first mod to demo doc
</commit_message>
<xml_diff>
--- a/demo word doc1.docx
+++ b/demo word doc1.docx
@@ -4,7 +4,17 @@
   <w:body>
     <w:p>
       <w:r>
-        <w:t>This is a demo document to use with GitHub</w:t>
+        <w:t xml:space="preserve">This is a demo document to use with </w:t>
+      </w:r>
+      <w:proofErr w:type="spellStart"/>
+      <w:r>
+        <w:t>GitHub</w:t>
+      </w:r>
+      <w:proofErr w:type="spellEnd"/>
+    </w:p>
+    <w:p>
+      <w:r>
+        <w:t>This is the first modification to this document</w:t>
       </w:r>
       <w:bookmarkStart w:id="0" w:name="_GoBack"/>
       <w:bookmarkEnd w:id="0"/>

</xml_diff>